<commit_message>
Atualiza escopo desafio HROADS
</commit_message>
<xml_diff>
--- a/sprint-1-bd/desafios/01_HROADS.docx
+++ b/sprint-1-bd/desafios/01_HROADS.docx
@@ -327,9 +327,6 @@
         <w:spacing w:line="276" w:lineRule="auto"/>
         <w:ind w:left="-5" w:hanging="10"/>
         <w:jc w:val="both"/>
-        <w:rPr>
-          <w:lang w:val="en-US"/>
-        </w:rPr>
       </w:pPr>
       <w:r>
         <w:tab/>
@@ -353,54 +350,21 @@
         <w:tab/>
       </w:r>
       <w:r>
-        <w:rPr>
-          <w:lang w:val="en-US"/>
-        </w:rPr>
-        <w:t xml:space="preserve">-&gt; Escudo </w:t>
-      </w:r>
-      <w:proofErr w:type="spellStart"/>
-      <w:r>
-        <w:rPr>
-          <w:lang w:val="en-US"/>
-        </w:rPr>
-        <w:t>Supremo</w:t>
-      </w:r>
-      <w:proofErr w:type="spellEnd"/>
-      <w:r>
-        <w:rPr>
-          <w:lang w:val="en-US"/>
-        </w:rPr>
+        <w:t>-&gt; Escudo Supremo</w:t>
+      </w:r>
+      <w:r>
         <w:tab/>
       </w:r>
       <w:r>
-        <w:rPr>
-          <w:lang w:val="en-US"/>
-        </w:rPr>
         <w:tab/>
-      </w:r>
-      <w:r>
-        <w:rPr>
-          <w:lang w:val="en-US"/>
-        </w:rPr>
-        <w:t xml:space="preserve">-&gt; </w:t>
-      </w:r>
-      <w:proofErr w:type="spellStart"/>
-      <w:r>
-        <w:rPr>
-          <w:lang w:val="en-US"/>
-        </w:rPr>
-        <w:t>defesa</w:t>
-      </w:r>
-      <w:proofErr w:type="spellEnd"/>
+        <w:t>-&gt; defesa</w:t>
+      </w:r>
     </w:p>
     <w:p>
       <w:pPr>
         <w:spacing w:line="276" w:lineRule="auto"/>
         <w:ind w:left="-5" w:hanging="10"/>
         <w:jc w:val="both"/>
-        <w:rPr>
-          <w:lang w:val="en-US"/>
-        </w:rPr>
       </w:pPr>
     </w:p>
     <w:p>
@@ -771,10 +735,10 @@
               <wp:anchor distT="0" distB="0" distL="114300" distR="114300" simplePos="0" relativeHeight="251659264" behindDoc="1" locked="0" layoutInCell="1" allowOverlap="1">
                 <wp:simplePos x="0" y="0"/>
                 <wp:positionH relativeFrom="margin">
-                  <wp:align>left</wp:align>
+                  <wp:posOffset>-63500</wp:posOffset>
                 </wp:positionH>
                 <wp:positionV relativeFrom="paragraph">
-                  <wp:posOffset>318135</wp:posOffset>
+                  <wp:posOffset>375285</wp:posOffset>
                 </wp:positionV>
                 <wp:extent cx="3803650" cy="1720850"/>
                 <wp:effectExtent l="0" t="0" r="25400" b="12700"/>
@@ -822,7 +786,7 @@
           </mc:Choice>
           <mc:Fallback>
             <w:pict>
-              <v:rect w14:anchorId="3B8F9FA2" id="Retângulo 3" o:spid="_x0000_s1026" style="position:absolute;margin-left:0;margin-top:25.05pt;width:299.5pt;height:135.5pt;z-index:-251657216;visibility:visible;mso-wrap-style:square;mso-wrap-distance-left:9pt;mso-wrap-distance-top:0;mso-wrap-distance-right:9pt;mso-wrap-distance-bottom:0;mso-position-horizontal:left;mso-position-horizontal-relative:margin;mso-position-vertical:absolute;mso-position-vertical-relative:text;v-text-anchor:middle" o:gfxdata="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" fillcolor="white [3201]" strokecolor="#70ad47 [3209]" strokeweight="1pt">
+              <v:rect w14:anchorId="643AAB17" id="Retângulo 3" o:spid="_x0000_s1026" style="position:absolute;margin-left:-5pt;margin-top:29.55pt;width:299.5pt;height:135.5pt;z-index:-251657216;visibility:visible;mso-wrap-style:square;mso-wrap-distance-left:9pt;mso-wrap-distance-top:0;mso-wrap-distance-right:9pt;mso-wrap-distance-bottom:0;mso-position-horizontal:absolute;mso-position-horizontal-relative:margin;mso-position-vertical:absolute;mso-position-vertical-relative:text;v-text-anchor:middle" o:gfxdata="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" fillcolor="white [3201]" strokecolor="#70ad47 [3209]" strokeweight="1pt">
                 <w10:wrap anchorx="margin"/>
               </v:rect>
             </w:pict>
@@ -877,10 +841,10 @@
               <wp:anchor distT="0" distB="0" distL="114300" distR="114300" simplePos="0" relativeHeight="251661312" behindDoc="1" locked="0" layoutInCell="1" allowOverlap="1" wp14:anchorId="7426DDDD" wp14:editId="121A4F24">
                 <wp:simplePos x="0" y="0"/>
                 <wp:positionH relativeFrom="margin">
-                  <wp:align>left</wp:align>
+                  <wp:posOffset>-63500</wp:posOffset>
                 </wp:positionH>
                 <wp:positionV relativeFrom="paragraph">
-                  <wp:posOffset>223520</wp:posOffset>
+                  <wp:posOffset>299720</wp:posOffset>
                 </wp:positionV>
                 <wp:extent cx="3803650" cy="1720850"/>
                 <wp:effectExtent l="0" t="0" r="25400" b="12700"/>
@@ -928,7 +892,7 @@
           </mc:Choice>
           <mc:Fallback>
             <w:pict>
-              <v:rect w14:anchorId="5EF31B3C" id="Retângulo 4" o:spid="_x0000_s1026" style="position:absolute;margin-left:0;margin-top:17.6pt;width:299.5pt;height:135.5pt;z-index:-251655168;visibility:visible;mso-wrap-style:square;mso-wrap-distance-left:9pt;mso-wrap-distance-top:0;mso-wrap-distance-right:9pt;mso-wrap-distance-bottom:0;mso-position-horizontal:left;mso-position-horizontal-relative:margin;mso-position-vertical:absolute;mso-position-vertical-relative:text;v-text-anchor:middle" o:gfxdata="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" fillcolor="white [3201]" strokecolor="#70ad47 [3209]" strokeweight="1pt">
+              <v:rect w14:anchorId="5C3F4C39" id="Retângulo 4" o:spid="_x0000_s1026" style="position:absolute;margin-left:-5pt;margin-top:23.6pt;width:299.5pt;height:135.5pt;z-index:-251655168;visibility:visible;mso-wrap-style:square;mso-wrap-distance-left:9pt;mso-wrap-distance-top:0;mso-wrap-distance-right:9pt;mso-wrap-distance-bottom:0;mso-position-horizontal:absolute;mso-position-horizontal-relative:margin;mso-position-vertical:absolute;mso-position-vertical-relative:text;v-text-anchor:middle" o:gfxdata="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" fillcolor="white [3201]" strokecolor="#70ad47 [3209]" strokeweight="1pt">
                 <w10:wrap anchorx="margin"/>
               </v:rect>
             </w:pict>
@@ -975,6 +939,7 @@
       </w:r>
     </w:p>
     <w:p>
+      <w:bookmarkStart w:id="0" w:name="_GoBack"/>
       <w:r>
         <w:rPr>
           <w:noProof/>
@@ -985,10 +950,10 @@
               <wp:anchor distT="0" distB="0" distL="114300" distR="114300" simplePos="0" relativeHeight="251663360" behindDoc="1" locked="0" layoutInCell="1" allowOverlap="1" wp14:anchorId="668E932E" wp14:editId="06B139B6">
                 <wp:simplePos x="0" y="0"/>
                 <wp:positionH relativeFrom="margin">
-                  <wp:align>left</wp:align>
+                  <wp:posOffset>-63500</wp:posOffset>
                 </wp:positionH>
                 <wp:positionV relativeFrom="paragraph">
-                  <wp:posOffset>243840</wp:posOffset>
+                  <wp:posOffset>281940</wp:posOffset>
                 </wp:positionV>
                 <wp:extent cx="3803650" cy="1720850"/>
                 <wp:effectExtent l="0" t="0" r="25400" b="12700"/>
@@ -1036,13 +1001,14 @@
           </mc:Choice>
           <mc:Fallback>
             <w:pict>
-              <v:rect w14:anchorId="57378629" id="Retângulo 5" o:spid="_x0000_s1026" style="position:absolute;margin-left:0;margin-top:19.2pt;width:299.5pt;height:135.5pt;z-index:-251653120;visibility:visible;mso-wrap-style:square;mso-wrap-distance-left:9pt;mso-wrap-distance-top:0;mso-wrap-distance-right:9pt;mso-wrap-distance-bottom:0;mso-position-horizontal:left;mso-position-horizontal-relative:margin;mso-position-vertical:absolute;mso-position-vertical-relative:text;v-text-anchor:middle" o:gfxdata="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" fillcolor="white [3201]" strokecolor="#70ad47 [3209]" strokeweight="1pt">
+              <v:rect w14:anchorId="08CD7061" id="Retângulo 5" o:spid="_x0000_s1026" style="position:absolute;margin-left:-5pt;margin-top:22.2pt;width:299.5pt;height:135.5pt;z-index:-251653120;visibility:visible;mso-wrap-style:square;mso-wrap-distance-left:9pt;mso-wrap-distance-top:0;mso-wrap-distance-right:9pt;mso-wrap-distance-bottom:0;mso-position-horizontal:absolute;mso-position-horizontal-relative:margin;mso-position-vertical:absolute;mso-position-vertical-relative:text;v-text-anchor:middle" o:gfxdata="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" fillcolor="white [3201]" strokecolor="#70ad47 [3209]" strokeweight="1pt">
                 <w10:wrap anchorx="margin"/>
               </v:rect>
             </w:pict>
           </mc:Fallback>
         </mc:AlternateContent>
       </w:r>
+      <w:bookmarkEnd w:id="0"/>
     </w:p>
     <w:p>
       <w:r>
@@ -1246,10 +1212,7 @@
         </w:numPr>
       </w:pPr>
       <w:r>
-        <w:t>S</w:t>
-      </w:r>
-      <w:r>
-        <w:t>elecionar todos os personagens;</w:t>
+        <w:t>Selecionar todos os personagens;</w:t>
       </w:r>
     </w:p>
     <w:p>
@@ -1533,28 +1496,13 @@
         <w:jc w:val="both"/>
       </w:pPr>
       <w:r>
-        <w:t xml:space="preserve">Deverá ser compartilhado o link </w:t>
-      </w:r>
-      <w:r>
-        <w:t>d</w:t>
-      </w:r>
-      <w:r>
-        <w:t xml:space="preserve">o </w:t>
+        <w:t xml:space="preserve">Deverá ser compartilhado o link do </w:t>
       </w:r>
       <w:r>
         <w:t>GitHub</w:t>
       </w:r>
       <w:r>
-        <w:t xml:space="preserve"> com </w:t>
-      </w:r>
-      <w:r>
-        <w:t>a pasta do desafio</w:t>
-      </w:r>
-      <w:r>
-        <w:t xml:space="preserve"> criad</w:t>
-      </w:r>
-      <w:r>
-        <w:t>a dentro do repositório da sprint 1</w:t>
+        <w:t xml:space="preserve"> com a pasta do desafio criada dentro do repositório da sprint 1</w:t>
       </w:r>
       <w:r>
         <w:t xml:space="preserve"> – banco de dados</w:t>
@@ -1568,8 +1516,6 @@
       <w:r>
         <w:t>endo</w:t>
       </w:r>
-      <w:bookmarkStart w:id="0" w:name="_GoBack"/>
-      <w:bookmarkEnd w:id="0"/>
       <w:r>
         <w:t xml:space="preserve">: </w:t>
       </w:r>
@@ -1584,10 +1530,7 @@
         <w:jc w:val="both"/>
       </w:pPr>
       <w:r>
-        <w:t>Um documento de texto com as modelagens e uma breve explicação sobre cada uma delas</w:t>
-      </w:r>
-      <w:r>
-        <w:t>;</w:t>
+        <w:t>Um documento de texto com as modelagens e uma breve explicação sobre cada uma delas;</w:t>
       </w:r>
     </w:p>
     <w:p>
@@ -1600,16 +1543,7 @@
         <w:jc w:val="both"/>
       </w:pPr>
       <w:r>
-        <w:t xml:space="preserve">Simulação da estrutura do banco de dados em uma planilha do </w:t>
-      </w:r>
-      <w:r>
-        <w:t>Excel</w:t>
-      </w:r>
-      <w:r>
-        <w:t xml:space="preserve"> (ou semelhante)</w:t>
-      </w:r>
-      <w:r>
-        <w:t>;</w:t>
+        <w:t>Simulação da estrutura do banco de dados em uma planilha do Excel (ou semelhante);</w:t>
       </w:r>
     </w:p>
     <w:p>

</xml_diff>